<commit_message>
Updated design document with user Guide and version
</commit_message>
<xml_diff>
--- a/HPSE Assessment- Design Document.docx
+++ b/HPSE Assessment- Design Document.docx
@@ -645,18 +645,7 @@
                 <w:sz w:val="18"/>
                 <w:lang w:eastAsia="en-US"/>
               </w:rPr>
-              <w:t>1</w:t>
-            </w:r>
-            <w:r>
-              <w:rPr>
-                <w:rStyle w:val="TemplateInformation"/>
-                <w:rFonts w:asciiTheme="minorHAnsi" w:hAnsiTheme="minorHAnsi" w:cs="Arial"/>
-                <w:b/>
-                <w:color w:val="000000" w:themeColor="text1"/>
-                <w:sz w:val="18"/>
-                <w:lang w:eastAsia="en-US"/>
-              </w:rPr>
-              <w:t>6 Nov</w:t>
+              <w:t>16 Nov</w:t>
             </w:r>
             <w:r>
               <w:rPr>
@@ -771,21 +760,7 @@
         <w:rPr>
           <w:rFonts w:asciiTheme="minorHAnsi" w:hAnsiTheme="minorHAnsi" w:cstheme="minorHAnsi"/>
         </w:rPr>
-        <w:t xml:space="preserve">HPSE Assessment </w:t>
-      </w:r>
-      <w:proofErr w:type="spellStart"/>
-      <w:r>
-        <w:rPr>
-          <w:rFonts w:asciiTheme="minorHAnsi" w:hAnsiTheme="minorHAnsi" w:cstheme="minorHAnsi"/>
-        </w:rPr>
-        <w:t>Usecase</w:t>
-      </w:r>
-      <w:proofErr w:type="spellEnd"/>
-      <w:r>
-        <w:rPr>
-          <w:rFonts w:asciiTheme="minorHAnsi" w:hAnsiTheme="minorHAnsi" w:cstheme="minorHAnsi"/>
-        </w:rPr>
-        <w:t xml:space="preserve"> to identify the shortest path to each city from origin city and return to origin city</w:t>
+        <w:t>HPSE Assessment Usecase to identify the shortest path to each city from origin city and return to origin city</w:t>
       </w:r>
       <w:r>
         <w:rPr>
@@ -834,13 +809,7 @@
         <w:rPr>
           <w:rFonts w:asciiTheme="minorHAnsi" w:hAnsiTheme="minorHAnsi" w:cstheme="minorHAnsi"/>
         </w:rPr>
-        <w:t>user to find the shortest path for various input scenarios</w:t>
-      </w:r>
-      <w:r>
-        <w:rPr>
-          <w:rFonts w:asciiTheme="minorHAnsi" w:hAnsiTheme="minorHAnsi" w:cstheme="minorHAnsi"/>
-        </w:rPr>
-        <w:t>.</w:t>
+        <w:t>user to find the shortest path for various input scenarios.</w:t>
       </w:r>
     </w:p>
     <w:p>
@@ -866,25 +835,6 @@
           <w:rFonts w:asciiTheme="minorHAnsi" w:hAnsiTheme="minorHAnsi" w:cstheme="minorHAnsi"/>
         </w:rPr>
         <w:t>.</w:t>
-      </w:r>
-    </w:p>
-    <w:p>
-      <w:pPr>
-        <w:pStyle w:val="ListParagraph"/>
-        <w:numPr>
-          <w:ilvl w:val="0"/>
-          <w:numId w:val="1"/>
-        </w:numPr>
-        <w:spacing w:line="276" w:lineRule="auto"/>
-        <w:rPr>
-          <w:rFonts w:asciiTheme="minorHAnsi" w:hAnsiTheme="minorHAnsi" w:cstheme="minorHAnsi"/>
-        </w:rPr>
-      </w:pPr>
-      <w:r>
-        <w:rPr>
-          <w:rFonts w:asciiTheme="minorHAnsi" w:hAnsiTheme="minorHAnsi" w:cstheme="minorHAnsi"/>
-        </w:rPr>
-        <w:t>It gives the Graph view for better understanding of what user is trying to achieve</w:t>
       </w:r>
     </w:p>
     <w:p>
@@ -977,31 +927,38 @@
         <w:rPr>
           <w:rFonts w:asciiTheme="minorHAnsi" w:hAnsiTheme="minorHAnsi" w:cstheme="minorHAnsi"/>
         </w:rPr>
-        <w:t xml:space="preserve">Capability of </w:t>
+        <w:t>Capability of H</w:t>
       </w:r>
       <w:r>
         <w:rPr>
           <w:rFonts w:asciiTheme="minorHAnsi" w:hAnsiTheme="minorHAnsi" w:cstheme="minorHAnsi"/>
         </w:rPr>
-        <w:t>HOSE Assessment</w:t>
+        <w:t>P</w:t>
       </w:r>
       <w:r>
         <w:rPr>
           <w:rFonts w:asciiTheme="minorHAnsi" w:hAnsiTheme="minorHAnsi" w:cstheme="minorHAnsi"/>
         </w:rPr>
-        <w:t xml:space="preserve"> </w:t>
-      </w:r>
-      <w:r>
+        <w:t>SE Assessment to Submit request with inputs and identify the shortest path.</w:t>
+      </w:r>
+    </w:p>
+    <w:p>
+      <w:pPr>
+        <w:pStyle w:val="body1"/>
+        <w:numPr>
+          <w:ilvl w:val="0"/>
+          <w:numId w:val="4"/>
+        </w:numPr>
+        <w:spacing w:line="276" w:lineRule="auto"/>
         <w:rPr>
           <w:rFonts w:asciiTheme="minorHAnsi" w:hAnsiTheme="minorHAnsi" w:cstheme="minorHAnsi"/>
         </w:rPr>
-        <w:t>to Submit request with inputs and identify the shortest path</w:t>
-      </w:r>
+      </w:pPr>
       <w:r>
         <w:rPr>
           <w:rFonts w:asciiTheme="minorHAnsi" w:hAnsiTheme="minorHAnsi" w:cstheme="minorHAnsi"/>
         </w:rPr>
-        <w:t>.</w:t>
+        <w:t>User should be able to see the historical request submitted.</w:t>
       </w:r>
     </w:p>
     <w:p>
@@ -1159,35 +1116,27 @@
         <w:rPr>
           <w:rFonts w:asciiTheme="minorHAnsi" w:hAnsiTheme="minorHAnsi"/>
         </w:rPr>
-        <w:t xml:space="preserve">Plan is to write a script which will create a VM and deploy the </w:t>
-      </w:r>
-      <w:proofErr w:type="spellStart"/>
-      <w:r>
+        <w:t>Plan is to write a script which will create a VM and deploy the docker image and establish the connection with DB server and make entry in HAProxy config and restart the service.</w:t>
+      </w:r>
+    </w:p>
+    <w:p>
+      <w:pPr>
+        <w:pStyle w:val="body1"/>
+        <w:numPr>
+          <w:ilvl w:val="0"/>
+          <w:numId w:val="8"/>
+        </w:numPr>
+        <w:spacing w:line="276" w:lineRule="auto"/>
+        <w:ind w:left="1800" w:hanging="180"/>
         <w:rPr>
           <w:rFonts w:asciiTheme="minorHAnsi" w:hAnsiTheme="minorHAnsi"/>
         </w:rPr>
-        <w:t>docker</w:t>
-      </w:r>
-      <w:proofErr w:type="spellEnd"/>
+      </w:pPr>
       <w:r>
         <w:rPr>
           <w:rFonts w:asciiTheme="minorHAnsi" w:hAnsiTheme="minorHAnsi"/>
         </w:rPr>
-        <w:t xml:space="preserve"> image and establish the connection with DB server and make entry in </w:t>
-      </w:r>
-      <w:proofErr w:type="spellStart"/>
-      <w:r>
-        <w:rPr>
-          <w:rFonts w:asciiTheme="minorHAnsi" w:hAnsiTheme="minorHAnsi"/>
-        </w:rPr>
-        <w:t>HAProxy</w:t>
-      </w:r>
-      <w:proofErr w:type="spellEnd"/>
-      <w:r>
-        <w:rPr>
-          <w:rFonts w:asciiTheme="minorHAnsi" w:hAnsiTheme="minorHAnsi"/>
-        </w:rPr>
-        <w:t xml:space="preserve"> config and restart the service.</w:t>
+        <w:t>Providing the Graphical view of the input using d3.js</w:t>
       </w:r>
     </w:p>
     <w:p>
@@ -1239,10 +1188,10 @@
             <v:path o:extrusionok="f" gradientshapeok="t" o:connecttype="rect"/>
             <o:lock v:ext="edit" aspectratio="t"/>
           </v:shapetype>
-          <v:shape id="_x0000_i1027" type="#_x0000_t75" style="width:77pt;height:49.4pt" o:ole="">
+          <v:shape id="_x0000_i1025" type="#_x0000_t75" style="width:77.25pt;height:49.5pt" o:ole="">
             <v:imagedata r:id="rId9" o:title=""/>
           </v:shape>
-          <o:OLEObject Type="Embed" ProgID="AcroExch.Document.DC" ShapeID="_x0000_i1027" DrawAspect="Icon" ObjectID="_1603861896" r:id="rId10"/>
+          <o:OLEObject Type="Embed" ProgID="AcroExch.Document.DC" ShapeID="_x0000_i1025" DrawAspect="Icon" ObjectID="_1604148562" r:id="rId10"/>
         </w:object>
       </w:r>
     </w:p>
@@ -1581,51 +1530,7 @@
         <w:rPr>
           <w:rFonts w:asciiTheme="minorHAnsi" w:hAnsiTheme="minorHAnsi" w:cs="Arial"/>
         </w:rPr>
-        <w:t xml:space="preserve">The </w:t>
-      </w:r>
-      <w:proofErr w:type="spellStart"/>
-      <w:r>
-        <w:rPr>
-          <w:rFonts w:asciiTheme="minorHAnsi" w:hAnsiTheme="minorHAnsi" w:cs="Arial"/>
-        </w:rPr>
-        <w:t>docker</w:t>
-      </w:r>
-      <w:proofErr w:type="spellEnd"/>
-      <w:r>
-        <w:rPr>
-          <w:rFonts w:asciiTheme="minorHAnsi" w:hAnsiTheme="minorHAnsi" w:cs="Arial"/>
-        </w:rPr>
-        <w:t xml:space="preserve"> version used to create </w:t>
-      </w:r>
-      <w:proofErr w:type="spellStart"/>
-      <w:proofErr w:type="gramStart"/>
-      <w:r>
-        <w:rPr>
-          <w:rFonts w:asciiTheme="minorHAnsi" w:hAnsiTheme="minorHAnsi" w:cs="Arial"/>
-        </w:rPr>
-        <w:t>a</w:t>
-      </w:r>
-      <w:proofErr w:type="spellEnd"/>
-      <w:proofErr w:type="gramEnd"/>
-      <w:r>
-        <w:rPr>
-          <w:rFonts w:asciiTheme="minorHAnsi" w:hAnsiTheme="minorHAnsi" w:cs="Arial"/>
-        </w:rPr>
-        <w:t xml:space="preserve"> image should be available with end user to pull the image from </w:t>
-      </w:r>
-      <w:proofErr w:type="spellStart"/>
-      <w:r>
-        <w:rPr>
-          <w:rFonts w:asciiTheme="minorHAnsi" w:hAnsiTheme="minorHAnsi" w:cs="Arial"/>
-        </w:rPr>
-        <w:t>docker</w:t>
-      </w:r>
-      <w:proofErr w:type="spellEnd"/>
-      <w:r>
-        <w:rPr>
-          <w:rFonts w:asciiTheme="minorHAnsi" w:hAnsiTheme="minorHAnsi" w:cs="Arial"/>
-        </w:rPr>
-        <w:t xml:space="preserve"> hub and execute in his/her own machine. </w:t>
+        <w:t xml:space="preserve">The docker version used to create a image should be available with end user to pull the image from docker hub and execute in his/her own machine. </w:t>
       </w:r>
     </w:p>
     <w:p>
@@ -2163,14 +2068,7 @@
                 <w:b/>
                 <w:bCs/>
               </w:rPr>
-              <w:t>Brute Force</w:t>
-            </w:r>
-            <w:r>
-              <w:rPr>
-                <w:b/>
-                <w:bCs/>
-              </w:rPr>
-              <w:t xml:space="preserve"> Algorithm: </w:t>
+              <w:t xml:space="preserve">Brute Force Algorithm: </w:t>
             </w:r>
             <w:r>
               <w:rPr>
@@ -2321,10 +2219,7 @@
               <w:t xml:space="preserve">Nearest Neighbor: This algorithm </w:t>
             </w:r>
             <w:r>
-              <w:t xml:space="preserve">is </w:t>
-            </w:r>
-            <w:r>
-              <w:t>one of the first </w:t>
+              <w:t>is one of the first </w:t>
             </w:r>
             <w:hyperlink r:id="rId11" w:tooltip="Algorithm" w:history="1">
               <w:r>
@@ -2482,17 +2377,612 @@
               </w:rPr>
               <w:t>since the Bellman-Hel-Karp uses dynamic programming and the Time complexity is O(n2 2n) which is less compared to Brute force and Nearest Neighbor algorithms</w:t>
             </w:r>
-            <w:bookmarkStart w:id="111" w:name="_GoBack"/>
-            <w:bookmarkEnd w:id="111"/>
           </w:p>
         </w:tc>
       </w:tr>
     </w:tbl>
     <w:p>
       <w:pPr>
+        <w:pStyle w:val="Heading1"/>
+      </w:pPr>
+      <w:r>
+        <w:lastRenderedPageBreak/>
+        <w:t>Softwares and Tools</w:t>
+      </w:r>
+    </w:p>
+    <w:p>
+      <w:pPr>
         <w:pStyle w:val="body1"/>
         <w:rPr>
-          <w:rFonts w:asciiTheme="minorHAnsi" w:hAnsiTheme="minorHAnsi" w:cs="Arial"/>
+          <w:lang w:eastAsia="x-none"/>
+        </w:rPr>
+      </w:pPr>
+      <w:r>
+        <w:rPr>
+          <w:lang w:eastAsia="x-none"/>
+        </w:rPr>
+        <w:t>SpringBoot, Maven and Angularjs are used for developing this</w:t>
+      </w:r>
+      <w:r>
+        <w:rPr>
+          <w:lang w:eastAsia="x-none"/>
+        </w:rPr>
+        <w:t xml:space="preserve"> application </w:t>
+      </w:r>
+      <w:r>
+        <w:rPr>
+          <w:lang w:eastAsia="x-none"/>
+        </w:rPr>
+        <w:t xml:space="preserve">. Docker is used to make this as Containarized and Tomcat is been used as webserver to deploy this application </w:t>
+      </w:r>
+    </w:p>
+    <w:p>
+      <w:pPr>
+        <w:pStyle w:val="Heading1"/>
+      </w:pPr>
+      <w:r>
+        <w:t>User Guide</w:t>
+      </w:r>
+    </w:p>
+    <w:p>
+      <w:pPr>
+        <w:pStyle w:val="body1"/>
+        <w:rPr>
+          <w:lang w:eastAsia="x-none"/>
+        </w:rPr>
+      </w:pPr>
+      <w:r>
+        <w:rPr>
+          <w:lang w:eastAsia="x-none"/>
+        </w:rPr>
+        <w:t>User Need to enter the numer of cities and the Origin Cityand click on the “Click here to enter Weightage” button</w:t>
+      </w:r>
+    </w:p>
+    <w:p>
+      <w:pPr>
+        <w:pStyle w:val="body1"/>
+        <w:rPr>
+          <w:lang w:eastAsia="x-none"/>
+        </w:rPr>
+      </w:pPr>
+      <w:r>
+        <w:rPr>
+          <w:lang w:eastAsia="x-none"/>
+        </w:rPr>
+        <w:t>The historical request will be shown in the data grid as below</w:t>
+      </w:r>
+      <w:bookmarkStart w:id="111" w:name="_GoBack"/>
+      <w:bookmarkEnd w:id="111"/>
+    </w:p>
+    <w:p>
+      <w:pPr>
+        <w:pStyle w:val="body1"/>
+        <w:rPr>
+          <w:lang w:eastAsia="x-none"/>
+        </w:rPr>
+      </w:pPr>
+      <w:r>
+        <w:rPr>
+          <w:lang w:eastAsia="x-none"/>
+        </w:rPr>
+        <w:pict>
+          <v:shape id="_x0000_i1032" type="#_x0000_t75" style="width:468pt;height:169.5pt">
+            <v:imagedata r:id="rId13" o:title="RequestSummary"/>
+          </v:shape>
+        </w:pict>
+      </w:r>
+    </w:p>
+    <w:p>
+      <w:pPr>
+        <w:pStyle w:val="body1"/>
+        <w:rPr>
+          <w:lang w:eastAsia="x-none"/>
+        </w:rPr>
+      </w:pPr>
+      <w:r>
+        <w:rPr>
+          <w:lang w:eastAsia="x-none"/>
+        </w:rPr>
+        <w:t>User need to fill the distance as shown below by clicking the edit button and freeze the changes by clicking the save button</w:t>
+      </w:r>
+    </w:p>
+    <w:p>
+      <w:pPr>
+        <w:pStyle w:val="body1"/>
+        <w:rPr>
+          <w:lang w:eastAsia="x-none"/>
+        </w:rPr>
+      </w:pPr>
+      <w:r>
+        <w:rPr>
+          <w:lang w:eastAsia="x-none"/>
+        </w:rPr>
+        <w:pict>
+          <v:shape id="_x0000_i1033" type="#_x0000_t75" style="width:467.25pt;height:236.25pt">
+            <v:imagedata r:id="rId14" o:title="FillMatrix"/>
+          </v:shape>
+        </w:pict>
+      </w:r>
+    </w:p>
+    <w:p>
+      <w:pPr>
+        <w:pStyle w:val="body1"/>
+        <w:rPr>
+          <w:lang w:eastAsia="x-none"/>
+        </w:rPr>
+      </w:pPr>
+      <w:r>
+        <w:rPr>
+          <w:lang w:eastAsia="x-none"/>
+        </w:rPr>
+        <w:t>User should click on the Find shortest Path butoon to see the result as shown below</w:t>
+      </w:r>
+    </w:p>
+    <w:p>
+      <w:pPr>
+        <w:pStyle w:val="body1"/>
+        <w:rPr>
+          <w:lang w:eastAsia="x-none"/>
+        </w:rPr>
+      </w:pPr>
+      <w:r>
+        <w:rPr>
+          <w:lang w:eastAsia="x-none"/>
+        </w:rPr>
+        <w:lastRenderedPageBreak/>
+        <w:pict>
+          <v:shape id="_x0000_i1036" type="#_x0000_t75" style="width:468pt;height:239.25pt">
+            <v:imagedata r:id="rId15" o:title="DisplayResult"/>
+          </v:shape>
+        </w:pict>
+      </w:r>
+    </w:p>
+    <w:p>
+      <w:pPr>
+        <w:pStyle w:val="Heading1"/>
+      </w:pPr>
+      <w:r>
+        <w:rPr>
+          <w:rFonts w:asciiTheme="minorHAnsi" w:hAnsiTheme="minorHAnsi"/>
+          <w:color w:val="000000" w:themeColor="text1"/>
+        </w:rPr>
+        <w:t>Revision History</w:t>
+      </w:r>
+    </w:p>
+    <w:tbl>
+      <w:tblPr>
+        <w:tblW w:w="9050" w:type="dxa"/>
+        <w:tblInd w:w="482" w:type="dxa"/>
+        <w:tblLayout w:type="fixed"/>
+        <w:tblCellMar>
+          <w:left w:w="56" w:type="dxa"/>
+          <w:right w:w="56" w:type="dxa"/>
+        </w:tblCellMar>
+        <w:tblLook w:val="0000" w:firstRow="0" w:lastRow="0" w:firstColumn="0" w:lastColumn="0" w:noHBand="0" w:noVBand="0"/>
+      </w:tblPr>
+      <w:tblGrid>
+        <w:gridCol w:w="590"/>
+        <w:gridCol w:w="1837"/>
+        <w:gridCol w:w="5003"/>
+        <w:gridCol w:w="1620"/>
+      </w:tblGrid>
+      <w:tr>
+        <w:trPr>
+          <w:cantSplit/>
+        </w:trPr>
+        <w:tc>
+          <w:tcPr>
+            <w:tcW w:w="590" w:type="dxa"/>
+            <w:tcBorders>
+              <w:top w:val="single" w:sz="6" w:space="0" w:color="auto"/>
+              <w:left w:val="single" w:sz="6" w:space="0" w:color="auto"/>
+              <w:bottom w:val="single" w:sz="6" w:space="0" w:color="auto"/>
+              <w:right w:val="single" w:sz="6" w:space="0" w:color="auto"/>
+            </w:tcBorders>
+            <w:shd w:val="pct10" w:color="auto" w:fill="auto"/>
+            <w:vAlign w:val="center"/>
+          </w:tcPr>
+          <w:p>
+            <w:pPr>
+              <w:pStyle w:val="TableHead"/>
+              <w:spacing w:before="120" w:after="120" w:line="240" w:lineRule="exact"/>
+              <w:jc w:val="center"/>
+              <w:rPr>
+                <w:rFonts w:asciiTheme="minorHAnsi" w:hAnsiTheme="minorHAnsi" w:cs="Arial"/>
+                <w:color w:val="000000" w:themeColor="text1"/>
+                <w:lang w:eastAsia="en-US"/>
+              </w:rPr>
+            </w:pPr>
+            <w:r>
+              <w:rPr>
+                <w:rFonts w:asciiTheme="minorHAnsi" w:hAnsiTheme="minorHAnsi" w:cs="Arial"/>
+                <w:color w:val="000000" w:themeColor="text1"/>
+                <w:lang w:eastAsia="en-US"/>
+              </w:rPr>
+              <w:t>Version No</w:t>
+            </w:r>
+          </w:p>
+        </w:tc>
+        <w:tc>
+          <w:tcPr>
+            <w:tcW w:w="1837" w:type="dxa"/>
+            <w:tcBorders>
+              <w:top w:val="single" w:sz="6" w:space="0" w:color="auto"/>
+              <w:left w:val="single" w:sz="6" w:space="0" w:color="auto"/>
+              <w:bottom w:val="single" w:sz="6" w:space="0" w:color="auto"/>
+              <w:right w:val="single" w:sz="6" w:space="0" w:color="auto"/>
+            </w:tcBorders>
+            <w:shd w:val="pct10" w:color="auto" w:fill="auto"/>
+            <w:vAlign w:val="center"/>
+          </w:tcPr>
+          <w:p>
+            <w:pPr>
+              <w:pStyle w:val="TableHead"/>
+              <w:spacing w:before="120" w:after="120" w:line="240" w:lineRule="exact"/>
+              <w:jc w:val="center"/>
+              <w:rPr>
+                <w:rFonts w:asciiTheme="minorHAnsi" w:hAnsiTheme="minorHAnsi" w:cs="Arial"/>
+                <w:color w:val="000000" w:themeColor="text1"/>
+                <w:lang w:eastAsia="en-US"/>
+              </w:rPr>
+            </w:pPr>
+            <w:r>
+              <w:rPr>
+                <w:rFonts w:asciiTheme="minorHAnsi" w:hAnsiTheme="minorHAnsi" w:cs="Arial"/>
+                <w:color w:val="000000" w:themeColor="text1"/>
+                <w:lang w:eastAsia="en-US"/>
+              </w:rPr>
+              <w:t>Version Date</w:t>
+            </w:r>
+          </w:p>
+        </w:tc>
+        <w:tc>
+          <w:tcPr>
+            <w:tcW w:w="5003" w:type="dxa"/>
+            <w:tcBorders>
+              <w:top w:val="single" w:sz="6" w:space="0" w:color="auto"/>
+              <w:left w:val="single" w:sz="6" w:space="0" w:color="auto"/>
+              <w:bottom w:val="single" w:sz="6" w:space="0" w:color="auto"/>
+              <w:right w:val="single" w:sz="6" w:space="0" w:color="auto"/>
+            </w:tcBorders>
+            <w:shd w:val="pct10" w:color="auto" w:fill="auto"/>
+            <w:vAlign w:val="center"/>
+          </w:tcPr>
+          <w:p>
+            <w:pPr>
+              <w:pStyle w:val="TableHead"/>
+              <w:spacing w:before="120" w:after="120" w:line="240" w:lineRule="exact"/>
+              <w:jc w:val="center"/>
+              <w:rPr>
+                <w:rFonts w:asciiTheme="minorHAnsi" w:hAnsiTheme="minorHAnsi" w:cs="Arial"/>
+                <w:color w:val="000000" w:themeColor="text1"/>
+                <w:lang w:eastAsia="en-US"/>
+              </w:rPr>
+            </w:pPr>
+            <w:r>
+              <w:rPr>
+                <w:rFonts w:asciiTheme="minorHAnsi" w:hAnsiTheme="minorHAnsi" w:cs="Arial"/>
+                <w:color w:val="000000" w:themeColor="text1"/>
+                <w:lang w:eastAsia="en-US"/>
+              </w:rPr>
+              <w:t>Nature of Change</w:t>
+            </w:r>
+          </w:p>
+        </w:tc>
+        <w:tc>
+          <w:tcPr>
+            <w:tcW w:w="1620" w:type="dxa"/>
+            <w:tcBorders>
+              <w:top w:val="single" w:sz="6" w:space="0" w:color="auto"/>
+              <w:left w:val="single" w:sz="6" w:space="0" w:color="auto"/>
+              <w:bottom w:val="single" w:sz="6" w:space="0" w:color="auto"/>
+              <w:right w:val="single" w:sz="6" w:space="0" w:color="auto"/>
+            </w:tcBorders>
+            <w:shd w:val="pct10" w:color="auto" w:fill="auto"/>
+            <w:vAlign w:val="center"/>
+          </w:tcPr>
+          <w:p>
+            <w:pPr>
+              <w:pStyle w:val="TableHead"/>
+              <w:spacing w:before="120" w:after="120" w:line="240" w:lineRule="exact"/>
+              <w:jc w:val="center"/>
+              <w:rPr>
+                <w:rFonts w:asciiTheme="minorHAnsi" w:hAnsiTheme="minorHAnsi" w:cs="Arial"/>
+                <w:color w:val="000000" w:themeColor="text1"/>
+                <w:lang w:eastAsia="en-US"/>
+              </w:rPr>
+            </w:pPr>
+            <w:r>
+              <w:rPr>
+                <w:rFonts w:asciiTheme="minorHAnsi" w:hAnsiTheme="minorHAnsi" w:cs="Arial"/>
+                <w:color w:val="000000" w:themeColor="text1"/>
+                <w:lang w:eastAsia="en-US"/>
+              </w:rPr>
+              <w:t>Author of Change</w:t>
+            </w:r>
+          </w:p>
+        </w:tc>
+      </w:tr>
+      <w:tr>
+        <w:trPr>
+          <w:cantSplit/>
+        </w:trPr>
+        <w:tc>
+          <w:tcPr>
+            <w:tcW w:w="590" w:type="dxa"/>
+            <w:tcBorders>
+              <w:top w:val="single" w:sz="6" w:space="0" w:color="auto"/>
+              <w:left w:val="single" w:sz="6" w:space="0" w:color="auto"/>
+              <w:bottom w:val="single" w:sz="6" w:space="0" w:color="auto"/>
+              <w:right w:val="single" w:sz="6" w:space="0" w:color="auto"/>
+            </w:tcBorders>
+            <w:shd w:val="clear" w:color="auto" w:fill="auto"/>
+            <w:vAlign w:val="center"/>
+          </w:tcPr>
+          <w:p>
+            <w:pPr>
+              <w:pStyle w:val="TableHead"/>
+              <w:spacing w:before="120" w:after="120" w:line="240" w:lineRule="exact"/>
+              <w:jc w:val="center"/>
+              <w:rPr>
+                <w:rFonts w:asciiTheme="minorHAnsi" w:hAnsiTheme="minorHAnsi" w:cs="Arial"/>
+                <w:color w:val="000000" w:themeColor="text1"/>
+                <w:lang w:eastAsia="en-US"/>
+              </w:rPr>
+            </w:pPr>
+            <w:r>
+              <w:rPr>
+                <w:rFonts w:asciiTheme="minorHAnsi" w:hAnsiTheme="minorHAnsi" w:cs="Arial"/>
+                <w:color w:val="000000" w:themeColor="text1"/>
+                <w:lang w:eastAsia="en-US"/>
+              </w:rPr>
+              <w:t>0.1</w:t>
+            </w:r>
+          </w:p>
+        </w:tc>
+        <w:tc>
+          <w:tcPr>
+            <w:tcW w:w="1837" w:type="dxa"/>
+            <w:tcBorders>
+              <w:top w:val="single" w:sz="6" w:space="0" w:color="auto"/>
+              <w:left w:val="single" w:sz="6" w:space="0" w:color="auto"/>
+              <w:bottom w:val="single" w:sz="6" w:space="0" w:color="auto"/>
+              <w:right w:val="single" w:sz="6" w:space="0" w:color="auto"/>
+            </w:tcBorders>
+            <w:shd w:val="clear" w:color="auto" w:fill="auto"/>
+            <w:vAlign w:val="center"/>
+          </w:tcPr>
+          <w:p>
+            <w:pPr>
+              <w:pStyle w:val="TableHead"/>
+              <w:spacing w:before="120" w:after="120" w:line="240" w:lineRule="exact"/>
+              <w:jc w:val="center"/>
+              <w:rPr>
+                <w:rFonts w:asciiTheme="minorHAnsi" w:hAnsiTheme="minorHAnsi" w:cs="Arial"/>
+                <w:color w:val="000000" w:themeColor="text1"/>
+                <w:lang w:eastAsia="en-US"/>
+              </w:rPr>
+            </w:pPr>
+            <w:r>
+              <w:rPr>
+                <w:rFonts w:asciiTheme="minorHAnsi" w:hAnsiTheme="minorHAnsi" w:cs="Arial"/>
+                <w:color w:val="000000" w:themeColor="text1"/>
+                <w:lang w:eastAsia="en-US"/>
+              </w:rPr>
+              <w:t>16-Nov-2018</w:t>
+            </w:r>
+          </w:p>
+        </w:tc>
+        <w:tc>
+          <w:tcPr>
+            <w:tcW w:w="5003" w:type="dxa"/>
+            <w:tcBorders>
+              <w:top w:val="single" w:sz="6" w:space="0" w:color="auto"/>
+              <w:left w:val="single" w:sz="6" w:space="0" w:color="auto"/>
+              <w:bottom w:val="single" w:sz="6" w:space="0" w:color="auto"/>
+              <w:right w:val="single" w:sz="6" w:space="0" w:color="auto"/>
+            </w:tcBorders>
+            <w:shd w:val="clear" w:color="auto" w:fill="auto"/>
+            <w:vAlign w:val="center"/>
+          </w:tcPr>
+          <w:p>
+            <w:pPr>
+              <w:pStyle w:val="TableHead"/>
+              <w:spacing w:before="120" w:after="120" w:line="240" w:lineRule="exact"/>
+              <w:jc w:val="center"/>
+              <w:rPr>
+                <w:rFonts w:asciiTheme="minorHAnsi" w:hAnsiTheme="minorHAnsi" w:cs="Arial"/>
+                <w:color w:val="000000" w:themeColor="text1"/>
+                <w:lang w:eastAsia="en-US"/>
+              </w:rPr>
+            </w:pPr>
+            <w:r>
+              <w:rPr>
+                <w:rFonts w:asciiTheme="minorHAnsi" w:hAnsiTheme="minorHAnsi" w:cs="Arial"/>
+                <w:color w:val="000000" w:themeColor="text1"/>
+                <w:lang w:eastAsia="en-US"/>
+              </w:rPr>
+              <w:t>Initial Draft</w:t>
+            </w:r>
+          </w:p>
+        </w:tc>
+        <w:tc>
+          <w:tcPr>
+            <w:tcW w:w="1620" w:type="dxa"/>
+            <w:tcBorders>
+              <w:top w:val="single" w:sz="6" w:space="0" w:color="auto"/>
+              <w:left w:val="single" w:sz="6" w:space="0" w:color="auto"/>
+              <w:bottom w:val="single" w:sz="6" w:space="0" w:color="auto"/>
+              <w:right w:val="single" w:sz="6" w:space="0" w:color="auto"/>
+            </w:tcBorders>
+            <w:shd w:val="clear" w:color="auto" w:fill="auto"/>
+            <w:vAlign w:val="center"/>
+          </w:tcPr>
+          <w:p>
+            <w:pPr>
+              <w:pStyle w:val="TableHead"/>
+              <w:spacing w:before="120" w:after="120" w:line="240" w:lineRule="exact"/>
+              <w:jc w:val="center"/>
+              <w:rPr>
+                <w:rFonts w:asciiTheme="minorHAnsi" w:hAnsiTheme="minorHAnsi" w:cs="Arial"/>
+                <w:color w:val="000000" w:themeColor="text1"/>
+                <w:lang w:eastAsia="en-US"/>
+              </w:rPr>
+            </w:pPr>
+            <w:r>
+              <w:rPr>
+                <w:rFonts w:asciiTheme="minorHAnsi" w:hAnsiTheme="minorHAnsi" w:cs="Arial"/>
+                <w:color w:val="000000" w:themeColor="text1"/>
+                <w:lang w:eastAsia="en-US"/>
+              </w:rPr>
+              <w:t>VigneshRaja Mariappan</w:t>
+            </w:r>
+          </w:p>
+        </w:tc>
+      </w:tr>
+      <w:tr>
+        <w:trPr>
+          <w:cantSplit/>
+        </w:trPr>
+        <w:tc>
+          <w:tcPr>
+            <w:tcW w:w="590" w:type="dxa"/>
+            <w:tcBorders>
+              <w:top w:val="single" w:sz="6" w:space="0" w:color="auto"/>
+              <w:left w:val="single" w:sz="6" w:space="0" w:color="auto"/>
+              <w:bottom w:val="single" w:sz="6" w:space="0" w:color="auto"/>
+              <w:right w:val="single" w:sz="6" w:space="0" w:color="auto"/>
+            </w:tcBorders>
+            <w:shd w:val="clear" w:color="auto" w:fill="auto"/>
+            <w:vAlign w:val="center"/>
+          </w:tcPr>
+          <w:p>
+            <w:pPr>
+              <w:pStyle w:val="TableHead"/>
+              <w:spacing w:before="120" w:after="120" w:line="240" w:lineRule="exact"/>
+              <w:jc w:val="center"/>
+              <w:rPr>
+                <w:rFonts w:asciiTheme="minorHAnsi" w:hAnsiTheme="minorHAnsi" w:cs="Arial"/>
+                <w:color w:val="000000" w:themeColor="text1"/>
+                <w:lang w:eastAsia="en-US"/>
+              </w:rPr>
+            </w:pPr>
+            <w:r>
+              <w:rPr>
+                <w:rFonts w:asciiTheme="minorHAnsi" w:hAnsiTheme="minorHAnsi" w:cs="Arial"/>
+                <w:color w:val="000000" w:themeColor="text1"/>
+                <w:lang w:eastAsia="en-US"/>
+              </w:rPr>
+              <w:t>0.2</w:t>
+            </w:r>
+          </w:p>
+        </w:tc>
+        <w:tc>
+          <w:tcPr>
+            <w:tcW w:w="1837" w:type="dxa"/>
+            <w:tcBorders>
+              <w:top w:val="single" w:sz="6" w:space="0" w:color="auto"/>
+              <w:left w:val="single" w:sz="6" w:space="0" w:color="auto"/>
+              <w:bottom w:val="single" w:sz="6" w:space="0" w:color="auto"/>
+              <w:right w:val="single" w:sz="6" w:space="0" w:color="auto"/>
+            </w:tcBorders>
+            <w:shd w:val="clear" w:color="auto" w:fill="auto"/>
+            <w:vAlign w:val="center"/>
+          </w:tcPr>
+          <w:p>
+            <w:pPr>
+              <w:pStyle w:val="TableHead"/>
+              <w:spacing w:before="120" w:after="120" w:line="240" w:lineRule="exact"/>
+              <w:jc w:val="center"/>
+              <w:rPr>
+                <w:rFonts w:asciiTheme="minorHAnsi" w:hAnsiTheme="minorHAnsi" w:cs="Arial"/>
+                <w:color w:val="000000" w:themeColor="text1"/>
+                <w:lang w:eastAsia="en-US"/>
+              </w:rPr>
+            </w:pPr>
+            <w:r>
+              <w:rPr>
+                <w:rFonts w:asciiTheme="minorHAnsi" w:hAnsiTheme="minorHAnsi" w:cs="Arial"/>
+                <w:color w:val="000000" w:themeColor="text1"/>
+                <w:lang w:eastAsia="en-US"/>
+              </w:rPr>
+              <w:t>19-Nov-2018</w:t>
+            </w:r>
+          </w:p>
+        </w:tc>
+        <w:tc>
+          <w:tcPr>
+            <w:tcW w:w="5003" w:type="dxa"/>
+            <w:tcBorders>
+              <w:top w:val="single" w:sz="6" w:space="0" w:color="auto"/>
+              <w:left w:val="single" w:sz="6" w:space="0" w:color="auto"/>
+              <w:bottom w:val="single" w:sz="6" w:space="0" w:color="auto"/>
+              <w:right w:val="single" w:sz="6" w:space="0" w:color="auto"/>
+            </w:tcBorders>
+            <w:shd w:val="clear" w:color="auto" w:fill="auto"/>
+            <w:vAlign w:val="center"/>
+          </w:tcPr>
+          <w:p>
+            <w:pPr>
+              <w:pStyle w:val="TableHead"/>
+              <w:spacing w:before="120" w:after="120" w:line="240" w:lineRule="exact"/>
+              <w:jc w:val="center"/>
+              <w:rPr>
+                <w:rFonts w:asciiTheme="minorHAnsi" w:hAnsiTheme="minorHAnsi" w:cs="Arial"/>
+                <w:color w:val="000000" w:themeColor="text1"/>
+                <w:lang w:eastAsia="en-US"/>
+              </w:rPr>
+            </w:pPr>
+            <w:r>
+              <w:rPr>
+                <w:rFonts w:asciiTheme="minorHAnsi" w:hAnsiTheme="minorHAnsi" w:cs="Arial"/>
+                <w:color w:val="000000" w:themeColor="text1"/>
+                <w:lang w:eastAsia="en-US"/>
+              </w:rPr>
+              <w:t>Final Version</w:t>
+            </w:r>
+          </w:p>
+        </w:tc>
+        <w:tc>
+          <w:tcPr>
+            <w:tcW w:w="1620" w:type="dxa"/>
+            <w:tcBorders>
+              <w:top w:val="single" w:sz="6" w:space="0" w:color="auto"/>
+              <w:left w:val="single" w:sz="6" w:space="0" w:color="auto"/>
+              <w:bottom w:val="single" w:sz="6" w:space="0" w:color="auto"/>
+              <w:right w:val="single" w:sz="6" w:space="0" w:color="auto"/>
+            </w:tcBorders>
+            <w:shd w:val="clear" w:color="auto" w:fill="auto"/>
+            <w:vAlign w:val="center"/>
+          </w:tcPr>
+          <w:p>
+            <w:pPr>
+              <w:pStyle w:val="TableHead"/>
+              <w:spacing w:before="120" w:after="120" w:line="240" w:lineRule="exact"/>
+              <w:jc w:val="center"/>
+              <w:rPr>
+                <w:rFonts w:asciiTheme="minorHAnsi" w:hAnsiTheme="minorHAnsi" w:cs="Arial"/>
+                <w:color w:val="000000" w:themeColor="text1"/>
+                <w:lang w:eastAsia="en-US"/>
+              </w:rPr>
+            </w:pPr>
+            <w:r>
+              <w:rPr>
+                <w:rFonts w:asciiTheme="minorHAnsi" w:hAnsiTheme="minorHAnsi" w:cs="Arial"/>
+                <w:color w:val="000000" w:themeColor="text1"/>
+                <w:lang w:eastAsia="en-US"/>
+              </w:rPr>
+              <w:t>VigneshRaja Mariappan</w:t>
+            </w:r>
+          </w:p>
+        </w:tc>
+      </w:tr>
+    </w:tbl>
+    <w:p>
+      <w:pPr>
+        <w:pStyle w:val="body1"/>
+        <w:rPr>
+          <w:lang w:eastAsia="x-none"/>
         </w:rPr>
       </w:pPr>
     </w:p>
@@ -3222,7 +3712,7 @@
   <w:abstractNum w:abstractNumId="6" w15:restartNumberingAfterBreak="0">
     <w:nsid w:val="68AF3F91"/>
     <w:multiLevelType w:val="hybridMultilevel"/>
-    <w:tmpl w:val="C17AE628"/>
+    <w:tmpl w:val="B3123F5C"/>
     <w:lvl w:ilvl="0" w:tplc="04090001">
       <w:start w:val="1"/>
       <w:numFmt w:val="bullet"/>
@@ -4388,6 +4878,7 @@
   </w:style>
   <w:style w:type="character" w:customStyle="1" w:styleId="Heading3Char">
     <w:name w:val="Heading 3 Char"/>
+    <w:aliases w:val="Section Char,H3 Char,heading 3 Char,h3 Char,h3 sub heading Char,underlined Heading Char,proj3 Char,proj31 Char,proj32 Char,proj33 Char,proj34 Char,proj35 Char,proj36 Char,proj37 Char,proj38 Char,proj39 Char,proj310 Char,proj311 Char"/>
     <w:basedOn w:val="DefaultParagraphFont"/>
     <w:link w:val="Heading3"/>
     <w:rsid w:val="006B5BC8"/>
@@ -4401,6 +4892,7 @@
   </w:style>
   <w:style w:type="character" w:customStyle="1" w:styleId="Heading5Char">
     <w:name w:val="Heading 5 Char"/>
+    <w:aliases w:val="Block Label Char,h5 Char,H5 Char,5 Char,Subheading Char,l5+toc5 Char,Second Subheading Char,Level 3 - i Char,Level 3 - (i) Char,Head5 Char,Body Text (R) Char,Level 1 - 1 - 1 - 1 - 1 Char,AAL5 Char,Heading 5_RFP Char,Numbered Sub-list Char"/>
     <w:basedOn w:val="DefaultParagraphFont"/>
     <w:link w:val="Heading5"/>
     <w:rsid w:val="006B5BC8"/>
@@ -4414,6 +4906,7 @@
   </w:style>
   <w:style w:type="character" w:customStyle="1" w:styleId="Heading6Char">
     <w:name w:val="Heading 6 Char"/>
+    <w:aliases w:val="H6 Char,Legal Level 1. Char,Level 1 Char,Legal Level 1.1.1.1.1.1 Char,AAL6 Char,6 Char,Numbered steps Char,h6 Char,ITT t6 Char,PA Appendix Char,Bullet list Char,heading 6 Char,Level 6 Char,T6 Char,Header 6 Char,E6 Char,sub-dash Char"/>
     <w:basedOn w:val="DefaultParagraphFont"/>
     <w:link w:val="Heading6"/>
     <w:rsid w:val="006B5BC8"/>
@@ -4427,6 +4920,7 @@
   </w:style>
   <w:style w:type="character" w:customStyle="1" w:styleId="Heading7Char">
     <w:name w:val="Heading 7 Char"/>
+    <w:aliases w:val="Heading 7 (do not use) Char,i. Char,Legal Level 1.1. Char,Level 1.1 Char,Legal Level 1.1.1.1.1.1.1 Char,7 Char,Numbered sub-steps Char,ITT t7 Char,PA Appendix Major Char,letter list Char,req3 Char,heading 7 Char,REFERENCES DOCUMENTS Char"/>
     <w:basedOn w:val="DefaultParagraphFont"/>
     <w:link w:val="Heading7"/>
     <w:rsid w:val="006B5BC8"/>
@@ -4440,6 +4934,7 @@
   </w:style>
   <w:style w:type="character" w:customStyle="1" w:styleId="Heading8Char">
     <w:name w:val="Heading 8 Char"/>
+    <w:aliases w:val="Heading 8 (do not use) Char,Legal Level 1.1.1. Char,Level 1.1.1 Char,Legal Level 1.1.1.1.1.1.1.1 Char,Heading 8 UNUSED Char,8 Char,Condition Char,Acronym indent Char,ITT t8 Char,PA Appendix Minor Char,action Char,r Char,requirement Char"/>
     <w:basedOn w:val="DefaultParagraphFont"/>
     <w:link w:val="Heading8"/>
     <w:rsid w:val="006B5BC8"/>
@@ -4453,6 +4948,7 @@
   </w:style>
   <w:style w:type="character" w:customStyle="1" w:styleId="Heading9Char">
     <w:name w:val="Heading 9 Char"/>
+    <w:aliases w:val="Appendix Char,Heading 9 (do not use) Char,Legal Level 1.1.1.1. Char,Level (a) Char,Legal Level 1.1.1.1.1.1.1.1.1 Char,9 Char,Cond'l Reqt. Char,ITT t9 Char,progress Char,App Heading Char,Titre 10 Char,rb Char,req bullet Char,req1 Char"/>
     <w:basedOn w:val="DefaultParagraphFont"/>
     <w:link w:val="Heading9"/>
     <w:rsid w:val="006B5BC8"/>
@@ -4649,6 +5145,22 @@
     <w:rPr>
       <w:color w:val="0000FF"/>
       <w:u w:val="single"/>
+    </w:rPr>
+  </w:style>
+  <w:style w:type="paragraph" w:customStyle="1" w:styleId="noTOCHeading2">
+    <w:name w:val="noTOCHeading 2"/>
+    <w:basedOn w:val="Normal"/>
+    <w:next w:val="Normal"/>
+    <w:rsid w:val="0097705B"/>
+    <w:pPr>
+      <w:spacing w:before="240" w:after="240" w:line="240" w:lineRule="exact"/>
+    </w:pPr>
+    <w:rPr>
+      <w:rFonts w:ascii="Arial" w:eastAsia="Times New Roman" w:hAnsi="Arial" w:cs="Arial"/>
+      <w:b/>
+      <w:sz w:val="32"/>
+      <w:szCs w:val="28"/>
+      <w:lang w:val="en-AU" w:eastAsia="en-AU"/>
     </w:rPr>
   </w:style>
 </w:styles>

</xml_diff>